<commit_message>
Finished Final Project CSC450
</commit_message>
<xml_diff>
--- a/CTA7/CTA7ConcurrencyCPP.docx
+++ b/CTA7/CTA7ConcurrencyCPP.docx
@@ -760,28 +760,6 @@
     <w:p>
       <w:pPr>
         <w:spacing w:line="480" w:lineRule="auto"/>
-        <w:ind w:firstLine="720"/>
-        <w:rPr>
-          <w:rFonts w:ascii="Times New Roman" w:hAnsi="Times New Roman" w:cs="Times New Roman"/>
-          <w:sz w:val="24"/>
-          <w:szCs w:val="24"/>
-        </w:rPr>
-      </w:pPr>
-    </w:p>
-    <w:p>
-      <w:pPr>
-        <w:spacing w:line="480" w:lineRule="auto"/>
-        <w:ind w:firstLine="720"/>
-        <w:rPr>
-          <w:rFonts w:ascii="Times New Roman" w:hAnsi="Times New Roman" w:cs="Times New Roman"/>
-          <w:sz w:val="24"/>
-          <w:szCs w:val="24"/>
-        </w:rPr>
-      </w:pPr>
-    </w:p>
-    <w:p>
-      <w:pPr>
-        <w:spacing w:line="480" w:lineRule="auto"/>
         <w:jc w:val="center"/>
         <w:rPr>
           <w:rFonts w:ascii="Times New Roman" w:hAnsi="Times New Roman" w:cs="Times New Roman"/>
@@ -961,23 +939,13 @@
         </w:rPr>
         <w:t xml:space="preserve">  </w:t>
       </w:r>
-      <w:proofErr w:type="gramStart"/>
-      <w:r>
-        <w:rPr>
-          <w:rFonts w:ascii="Times New Roman" w:hAnsi="Times New Roman" w:cs="Times New Roman"/>
-          <w:sz w:val="24"/>
-          <w:szCs w:val="24"/>
-        </w:rPr>
-        <w:t>We</w:t>
-      </w:r>
-      <w:proofErr w:type="gramEnd"/>
-      <w:r>
-        <w:rPr>
-          <w:rFonts w:ascii="Times New Roman" w:hAnsi="Times New Roman" w:cs="Times New Roman"/>
-          <w:sz w:val="24"/>
-          <w:szCs w:val="24"/>
-        </w:rPr>
-        <w:t xml:space="preserve"> correctly use mutexes for secure synchronization, ensuring data integrity during concurrent access.</w:t>
+      <w:r>
+        <w:rPr>
+          <w:rFonts w:ascii="Times New Roman" w:hAnsi="Times New Roman" w:cs="Times New Roman"/>
+          <w:sz w:val="24"/>
+          <w:szCs w:val="24"/>
+        </w:rPr>
+        <w:t>We correctly use mutexes for secure synchronization, ensuring data integrity during concurrent access.</w:t>
       </w:r>
     </w:p>
     <w:p>
@@ -2325,31 +2293,7 @@
           <w:sz w:val="24"/>
           <w:szCs w:val="24"/>
         </w:rPr>
-        <w:t>M</w:t>
-      </w:r>
-      <w:r>
-        <w:rPr>
-          <w:rFonts w:ascii="Times New Roman" w:hAnsi="Times New Roman" w:cs="Times New Roman"/>
-          <w:sz w:val="24"/>
-          <w:szCs w:val="24"/>
-        </w:rPr>
-        <w:t xml:space="preserve">ain </w:t>
-      </w:r>
-      <w:r>
-        <w:rPr>
-          <w:rFonts w:ascii="Times New Roman" w:hAnsi="Times New Roman" w:cs="Times New Roman"/>
-          <w:sz w:val="24"/>
-          <w:szCs w:val="24"/>
-        </w:rPr>
-        <w:t>F</w:t>
-      </w:r>
-      <w:r>
-        <w:rPr>
-          <w:rFonts w:ascii="Times New Roman" w:hAnsi="Times New Roman" w:cs="Times New Roman"/>
-          <w:sz w:val="24"/>
-          <w:szCs w:val="24"/>
-        </w:rPr>
-        <w:t>unction:</w:t>
+        <w:t>Main Function:</w:t>
       </w:r>
     </w:p>
     <w:p>
@@ -2645,28 +2589,27 @@
           <w:sz w:val="24"/>
           <w:szCs w:val="24"/>
         </w:rPr>
-        <w:t>Asking for User input, performing validation, and limiting special characters input.</w:t>
-      </w:r>
-    </w:p>
-    <w:p>
-      <w:pPr>
-        <w:spacing w:line="480" w:lineRule="auto"/>
-        <w:rPr>
-          <w:rFonts w:ascii="Times New Roman" w:hAnsi="Times New Roman" w:cs="Times New Roman"/>
-          <w:sz w:val="24"/>
-          <w:szCs w:val="24"/>
-        </w:rPr>
-      </w:pPr>
-      <w:r>
-        <w:rPr>
-          <w:rFonts w:ascii="Times New Roman" w:hAnsi="Times New Roman" w:cs="Times New Roman"/>
+        <w:t>Output of the Concurrency program Counting up then down with two different threads.</w:t>
+      </w:r>
+    </w:p>
+    <w:p>
+      <w:pPr>
+        <w:spacing w:line="480" w:lineRule="auto"/>
+        <w:rPr>
+          <w:rFonts w:ascii="Times New Roman" w:hAnsi="Times New Roman" w:cs="Times New Roman"/>
+          <w:sz w:val="24"/>
+          <w:szCs w:val="24"/>
+        </w:rPr>
+      </w:pPr>
+      <w:r>
+        <w:rPr>
           <w:noProof/>
         </w:rPr>
         <w:drawing>
-          <wp:inline distT="0" distB="0" distL="0" distR="0" wp14:anchorId="120A1215" wp14:editId="332790E1">
-            <wp:extent cx="5943600" cy="1480820"/>
+          <wp:inline distT="0" distB="0" distL="0" distR="0" wp14:anchorId="29DBA32A" wp14:editId="315A7554">
+            <wp:extent cx="2523105" cy="6591300"/>
             <wp:effectExtent l="0" t="0" r="0" b="0"/>
-            <wp:docPr id="549559287" name="Picture 1" descr="A screen shot of a computer code&#10;&#10;Description automatically generated"/>
+            <wp:docPr id="1030579630" name="Picture 1" descr="A screen shot of a computer program&#10;&#10;Description automatically generated"/>
             <wp:cNvGraphicFramePr>
               <a:graphicFrameLocks xmlns:a="http://schemas.openxmlformats.org/drawingml/2006/main" noChangeAspect="1"/>
             </wp:cNvGraphicFramePr>
@@ -2674,7 +2617,7 @@
               <a:graphicData uri="http://schemas.openxmlformats.org/drawingml/2006/picture">
                 <pic:pic xmlns:pic="http://schemas.openxmlformats.org/drawingml/2006/picture">
                   <pic:nvPicPr>
-                    <pic:cNvPr id="549559287" name="Picture 1" descr="A screen shot of a computer code&#10;&#10;Description automatically generated"/>
+                    <pic:cNvPr id="1030579630" name="Picture 1" descr="A screen shot of a computer program&#10;&#10;Description automatically generated"/>
                     <pic:cNvPicPr/>
                   </pic:nvPicPr>
                   <pic:blipFill>
@@ -2686,7 +2629,7 @@
                   <pic:spPr>
                     <a:xfrm>
                       <a:off x="0" y="0"/>
-                      <a:ext cx="5943600" cy="1480820"/>
+                      <a:ext cx="2525801" cy="6598344"/>
                     </a:xfrm>
                     <a:prstGeom prst="rect">
                       <a:avLst/>
@@ -2721,6 +2664,7 @@
           <w:sz w:val="24"/>
           <w:szCs w:val="24"/>
         </w:rPr>
+        <w:lastRenderedPageBreak/>
         <w:t xml:space="preserve">Figure </w:t>
       </w:r>
       <w:r>
@@ -2764,14 +2708,13 @@
       </w:pPr>
       <w:r>
         <w:rPr>
-          <w:rFonts w:ascii="Times New Roman" w:hAnsi="Times New Roman" w:cs="Times New Roman"/>
           <w:noProof/>
         </w:rPr>
         <w:drawing>
-          <wp:inline distT="0" distB="0" distL="0" distR="0" wp14:anchorId="7DD5E869" wp14:editId="44A1CC37">
-            <wp:extent cx="5943600" cy="4062095"/>
-            <wp:effectExtent l="0" t="0" r="0" b="0"/>
-            <wp:docPr id="930832774" name="Picture 1" descr="A screenshot of a computer program&#10;&#10;Description automatically generated"/>
+          <wp:inline distT="0" distB="0" distL="0" distR="0" wp14:anchorId="7A6F3ED3" wp14:editId="4A0E84FE">
+            <wp:extent cx="5943600" cy="4106545"/>
+            <wp:effectExtent l="0" t="0" r="0" b="8255"/>
+            <wp:docPr id="824518367" name="Picture 1" descr="A screenshot of a computer program&#10;&#10;Description automatically generated"/>
             <wp:cNvGraphicFramePr>
               <a:graphicFrameLocks xmlns:a="http://schemas.openxmlformats.org/drawingml/2006/main" noChangeAspect="1"/>
             </wp:cNvGraphicFramePr>
@@ -2779,7 +2722,7 @@
               <a:graphicData uri="http://schemas.openxmlformats.org/drawingml/2006/picture">
                 <pic:pic xmlns:pic="http://schemas.openxmlformats.org/drawingml/2006/picture">
                   <pic:nvPicPr>
-                    <pic:cNvPr id="930832774" name="Picture 1" descr="A screenshot of a computer program&#10;&#10;Description automatically generated"/>
+                    <pic:cNvPr id="824518367" name="Picture 1" descr="A screenshot of a computer program&#10;&#10;Description automatically generated"/>
                     <pic:cNvPicPr/>
                   </pic:nvPicPr>
                   <pic:blipFill>
@@ -2791,7 +2734,7 @@
                   <pic:spPr>
                     <a:xfrm>
                       <a:off x="0" y="0"/>
-                      <a:ext cx="5943600" cy="4062095"/>
+                      <a:ext cx="5943600" cy="4106545"/>
                     </a:xfrm>
                     <a:prstGeom prst="rect">
                       <a:avLst/>
@@ -3362,6 +3305,29 @@
       <w:szCs w:val="26"/>
     </w:rPr>
   </w:style>
+  <w:style w:type="paragraph" w:styleId="Heading3">
+    <w:name w:val="heading 3"/>
+    <w:basedOn w:val="Normal"/>
+    <w:next w:val="Normal"/>
+    <w:link w:val="Heading3Char"/>
+    <w:uiPriority w:val="9"/>
+    <w:semiHidden/>
+    <w:unhideWhenUsed/>
+    <w:qFormat/>
+    <w:rsid w:val="006E4CBB"/>
+    <w:pPr>
+      <w:keepNext/>
+      <w:keepLines/>
+      <w:spacing w:before="40" w:after="0"/>
+      <w:outlineLvl w:val="2"/>
+    </w:pPr>
+    <w:rPr>
+      <w:rFonts w:asciiTheme="majorHAnsi" w:eastAsiaTheme="majorEastAsia" w:hAnsiTheme="majorHAnsi" w:cstheme="majorBidi"/>
+      <w:color w:val="1F3763" w:themeColor="accent1" w:themeShade="7F"/>
+      <w:sz w:val="24"/>
+      <w:szCs w:val="24"/>
+    </w:rPr>
+  </w:style>
   <w:style w:type="character" w:default="1" w:styleId="DefaultParagraphFont">
     <w:name w:val="Default Paragraph Font"/>
     <w:uiPriority w:val="1"/>
@@ -3558,6 +3524,20 @@
     <w:pPr>
       <w:spacing w:after="100"/>
     </w:pPr>
+  </w:style>
+  <w:style w:type="character" w:customStyle="1" w:styleId="Heading3Char">
+    <w:name w:val="Heading 3 Char"/>
+    <w:basedOn w:val="DefaultParagraphFont"/>
+    <w:link w:val="Heading3"/>
+    <w:uiPriority w:val="9"/>
+    <w:semiHidden/>
+    <w:rsid w:val="006E4CBB"/>
+    <w:rPr>
+      <w:rFonts w:asciiTheme="majorHAnsi" w:eastAsiaTheme="majorEastAsia" w:hAnsiTheme="majorHAnsi" w:cstheme="majorBidi"/>
+      <w:color w:val="1F3763" w:themeColor="accent1" w:themeShade="7F"/>
+      <w:sz w:val="24"/>
+      <w:szCs w:val="24"/>
+    </w:rPr>
   </w:style>
 </w:styles>
 </file>

</xml_diff>